<commit_message>
added store number code
</commit_message>
<xml_diff>
--- a/data/tag/Tag Subscription use for Item Mapping.docx
+++ b/data/tag/Tag Subscription use for Item Mapping.docx
@@ -224,7 +224,32 @@
         </w:numPr>
       </w:pPr>
       <w:r>
-        <w:t>The Tag data will be provided to the Titan team on request as a per store basis.</w:t>
+        <w:t xml:space="preserve">The </w:t>
+      </w:r>
+      <w:commentRangeStart w:id="0"/>
+      <w:commentRangeStart w:id="1"/>
+      <w:r>
+        <w:t xml:space="preserve">Tag data will be provided </w:t>
+      </w:r>
+      <w:commentRangeEnd w:id="0"/>
+      <w:r>
+        <w:rPr>
+          <w:rStyle w:val="CommentReference"/>
+        </w:rPr>
+        <w:commentReference w:id="0"/>
+      </w:r>
+      <w:commentRangeEnd w:id="1"/>
+      <w:r>
+        <w:rPr>
+          <w:rStyle w:val="CommentReference"/>
+        </w:rPr>
+        <w:commentReference w:id="1"/>
+      </w:r>
+      <w:r>
+        <w:t>by the Tag Subscription Team (Craig McWilliam, Nasiem Patel, Reno Kwong) to the Titan Team</w:t>
+      </w:r>
+      <w:r>
+        <w:t xml:space="preserve"> on request as a per store basis.</w:t>
       </w:r>
     </w:p>
     <w:p>
@@ -614,7 +639,35 @@
         </w:numPr>
       </w:pPr>
       <w:r>
-        <w:t>Tag Data will be used as a Day1 store setup for NEW stores ONLY. This will set the base mapping for the new stores.</w:t>
+        <w:t xml:space="preserve">With the limited item data available from Tag Subscription, the solution will cover ONLY a partial </w:t>
+      </w:r>
+      <w:r>
+        <w:t xml:space="preserve">list of items available at each of the stores. From the current data sets, this is expected to cover </w:t>
+      </w:r>
+      <w:r>
+        <w:lastRenderedPageBreak/>
+        <w:t xml:space="preserve">about </w:t>
+      </w:r>
+      <w:commentRangeStart w:id="2"/>
+      <w:r>
+        <w:t>~25,000</w:t>
+      </w:r>
+      <w:r>
+        <w:t xml:space="preserve"> </w:t>
+      </w:r>
+      <w:commentRangeEnd w:id="2"/>
+      <w:r>
+        <w:rPr>
+          <w:rStyle w:val="CommentReference"/>
+        </w:rPr>
+        <w:commentReference w:id="2"/>
+      </w:r>
+      <w:r>
+        <w:t xml:space="preserve">of the items sold in the store. </w:t>
+      </w:r>
+      <w:r>
+        <w:br/>
+        <w:t>For this reason, this Tag Data will be used ONLY for a Day1 Store setup for NEW stores only. Once the store goes live, the store is expected to update its mapping by using the Mapping tool provided my Manhattan solution.</w:t>
       </w:r>
     </w:p>
     <w:p>
@@ -631,7 +684,6 @@
           <w:sz w:val="28"/>
           <w:szCs w:val="28"/>
         </w:rPr>
-        <w:lastRenderedPageBreak/>
         <w:t>Design</w:t>
       </w:r>
     </w:p>
@@ -697,13 +749,7 @@
         <w:rPr>
           <w:color w:val="000000"/>
         </w:rPr>
-        <w:t>item-mapping-input</w:t>
-      </w:r>
-      <w:r>
-        <w:rPr>
-          <w:color w:val="000000"/>
-        </w:rPr>
-        <w:t xml:space="preserve"> </w:t>
+        <w:t xml:space="preserve">item-mapping-input </w:t>
       </w:r>
       <w:r>
         <w:t>Folder</w:t>
@@ -721,7 +767,41 @@
         </w:numPr>
       </w:pPr>
       <w:r>
-        <w:t xml:space="preserve">The user will not go to the Generate like on the application to trigger the conversion process and will generate the new Store Layout file in the required CSV format. </w:t>
+        <w:t xml:space="preserve">The </w:t>
+      </w:r>
+      <w:commentRangeStart w:id="4"/>
+      <w:commentRangeStart w:id="5"/>
+      <w:r>
+        <w:t>u</w:t>
+      </w:r>
+      <w:r>
+        <w:t>ser will now</w:t>
+      </w:r>
+      <w:r>
+        <w:t xml:space="preserve"> go to the Generate</w:t>
+      </w:r>
+      <w:r>
+        <w:t xml:space="preserve"> Mapping File</w:t>
+      </w:r>
+      <w:r>
+        <w:t xml:space="preserve"> like on the application </w:t>
+      </w:r>
+      <w:commentRangeEnd w:id="4"/>
+      <w:r>
+        <w:rPr>
+          <w:rStyle w:val="CommentReference"/>
+        </w:rPr>
+        <w:commentReference w:id="4"/>
+      </w:r>
+      <w:commentRangeEnd w:id="5"/>
+      <w:r>
+        <w:rPr>
+          <w:rStyle w:val="CommentReference"/>
+        </w:rPr>
+        <w:commentReference w:id="5"/>
+      </w:r>
+      <w:r>
+        <w:t xml:space="preserve">to trigger the conversion process and will generate the new Store Layout file in the required CSV format. </w:t>
       </w:r>
     </w:p>
     <w:p>
@@ -748,10 +828,7 @@
         <w:t>These CSV files will be stored in the item-mapping-output Folder.</w:t>
       </w:r>
     </w:p>
-    <w:p>
-      <w:bookmarkStart w:id="0" w:name="_GoBack"/>
-      <w:bookmarkEnd w:id="0"/>
-    </w:p>
+    <w:p/>
     <w:p>
       <w:pPr>
         <w:pStyle w:val="ListParagraph"/>
@@ -767,7 +844,7 @@
           <w:noProof/>
         </w:rPr>
         <w:drawing>
-          <wp:inline distT="0" distB="0" distL="0" distR="0">
+          <wp:inline distT="0" distB="0" distL="0" distR="0" wp14:anchorId="24500BE5" wp14:editId="2DE51EB8">
             <wp:extent cx="6291109" cy="3000375"/>
             <wp:effectExtent l="0" t="0" r="0" b="0"/>
             <wp:docPr id="1" name="Picture 1"/>
@@ -784,7 +861,7 @@
                     </pic:cNvPicPr>
                   </pic:nvPicPr>
                   <pic:blipFill>
-                    <a:blip r:embed="rId5">
+                    <a:blip r:embed="rId8">
                       <a:extLst>
                         <a:ext uri="{28A0092B-C50C-407E-A947-70E740481C1C}">
                           <a14:useLocalDpi xmlns:a14="http://schemas.microsoft.com/office/drawing/2010/main" val="0"/>
@@ -826,6 +903,122 @@
 </w:document>
 </file>
 
+<file path=word/comments.xml><?xml version="1.0" encoding="utf-8"?>
+<w:comments xmlns:wpc="http://schemas.microsoft.com/office/word/2010/wordprocessingCanvas" xmlns:cx="http://schemas.microsoft.com/office/drawing/2014/chartex" xmlns:cx1="http://schemas.microsoft.com/office/drawing/2015/9/8/chartex" xmlns:cx2="http://schemas.microsoft.com/office/drawing/2015/10/21/chartex" xmlns:cx3="http://schemas.microsoft.com/office/drawing/2016/5/9/chartex" xmlns:cx4="http://schemas.microsoft.com/office/drawing/2016/5/10/chartex" xmlns:cx5="http://schemas.microsoft.com/office/drawing/2016/5/11/chartex" xmlns:cx6="http://schemas.microsoft.com/office/drawing/2016/5/12/chartex" xmlns:cx7="http://schemas.microsoft.com/office/drawing/2016/5/13/chartex" xmlns:cx8="http://schemas.microsoft.com/office/drawing/2016/5/14/chartex" xmlns:mc="http://schemas.openxmlformats.org/markup-compatibility/2006" xmlns:aink="http://schemas.microsoft.com/office/drawing/2016/ink" xmlns:am3d="http://schemas.microsoft.com/office/drawing/2017/model3d" xmlns:o="urn:schemas-microsoft-com:office:office" xmlns:r="http://schemas.openxmlformats.org/officeDocument/2006/relationships" xmlns:m="http://schemas.openxmlformats.org/officeDocument/2006/math" xmlns:v="urn:schemas-microsoft-com:vml" xmlns:wp14="http://schemas.microsoft.com/office/word/2010/wordprocessingDrawing" xmlns:wp="http://schemas.openxmlformats.org/drawingml/2006/wordprocessingDrawing" xmlns:w10="urn:schemas-microsoft-com:office:word" xmlns:w="http://schemas.openxmlformats.org/wordprocessingml/2006/main" xmlns:w14="http://schemas.microsoft.com/office/word/2010/wordml" xmlns:w15="http://schemas.microsoft.com/office/word/2012/wordml" xmlns:w16cid="http://schemas.microsoft.com/office/word/2016/wordml/cid" xmlns:w16se="http://schemas.microsoft.com/office/word/2015/wordml/symex" xmlns:wpg="http://schemas.microsoft.com/office/word/2010/wordprocessingGroup" xmlns:wpi="http://schemas.microsoft.com/office/word/2010/wordprocessingInk" xmlns:wne="http://schemas.microsoft.com/office/word/2006/wordml" xmlns:wps="http://schemas.microsoft.com/office/word/2010/wordprocessingShape" mc:Ignorable="w14 w15 w16se w16cid wp14">
+  <w:comment w:id="0" w:author="Shanti Vellanki" w:date="2018-04-05T10:39:00Z" w:initials="SV">
+    <w:p>
+      <w:pPr>
+        <w:pStyle w:val="CommentText"/>
+      </w:pPr>
+      <w:r>
+        <w:rPr>
+          <w:rStyle w:val="CommentReference"/>
+        </w:rPr>
+        <w:annotationRef/>
+      </w:r>
+      <w:r>
+        <w:t>Who provides this data? Is this extracted from database by eComm IT team or someone outside of eComm IT team extracts the data and provides to eComm IT team? Can you make it clear?</w:t>
+      </w:r>
+    </w:p>
+  </w:comment>
+  <w:comment w:id="1" w:author="Nitesh Murugesh" w:date="2018-04-09T14:18:00Z" w:initials="NM">
+    <w:p>
+      <w:pPr>
+        <w:pStyle w:val="CommentText"/>
+      </w:pPr>
+      <w:r>
+        <w:rPr>
+          <w:rStyle w:val="CommentReference"/>
+        </w:rPr>
+        <w:annotationRef/>
+      </w:r>
+      <w:r>
+        <w:t>Updated</w:t>
+      </w:r>
+    </w:p>
+  </w:comment>
+  <w:comment w:id="2" w:author="Nitesh Murugesh" w:date="2018-04-12T16:15:00Z" w:initials="NM">
+    <w:p>
+      <w:pPr>
+        <w:pStyle w:val="CommentText"/>
+      </w:pPr>
+      <w:r>
+        <w:rPr>
+          <w:rStyle w:val="CommentReference"/>
+        </w:rPr>
+        <w:annotationRef/>
+      </w:r>
+      <w:r>
+        <w:t xml:space="preserve">Changing from % to number of items per conversation with </w:t>
+      </w:r>
+      <w:r>
+        <w:t>Trung</w:t>
+      </w:r>
+      <w:bookmarkStart w:id="3" w:name="_GoBack"/>
+      <w:bookmarkEnd w:id="3"/>
+    </w:p>
+  </w:comment>
+  <w:comment w:id="4" w:author="Shanti Vellanki" w:date="2018-04-05T10:56:00Z" w:initials="SV">
+    <w:p>
+      <w:pPr>
+        <w:pStyle w:val="CommentText"/>
+      </w:pPr>
+      <w:r>
+        <w:rPr>
+          <w:rStyle w:val="CommentReference"/>
+        </w:rPr>
+        <w:annotationRef/>
+      </w:r>
+      <w:r>
+        <w:t>Not sure what it means, but</w:t>
+      </w:r>
+      <w:r>
+        <w:t xml:space="preserve"> this statement does not make sense</w:t>
+      </w:r>
+      <w:r>
+        <w:t xml:space="preserve">. </w:t>
+      </w:r>
+    </w:p>
+  </w:comment>
+  <w:comment w:id="5" w:author="Nitesh Murugesh" w:date="2018-04-09T14:19:00Z" w:initials="NM">
+    <w:p>
+      <w:pPr>
+        <w:pStyle w:val="CommentText"/>
+      </w:pPr>
+      <w:r>
+        <w:rPr>
+          <w:rStyle w:val="CommentReference"/>
+        </w:rPr>
+        <w:annotationRef/>
+      </w:r>
+      <w:r>
+        <w:t>I meant “now” instead of “not”.</w:t>
+      </w:r>
+    </w:p>
+  </w:comment>
+</w:comments>
+</file>
+
+<file path=word/commentsExtended.xml><?xml version="1.0" encoding="utf-8"?>
+<w15:commentsEx xmlns:wpc="http://schemas.microsoft.com/office/word/2010/wordprocessingCanvas" xmlns:cx="http://schemas.microsoft.com/office/drawing/2014/chartex" xmlns:cx1="http://schemas.microsoft.com/office/drawing/2015/9/8/chartex" xmlns:cx2="http://schemas.microsoft.com/office/drawing/2015/10/21/chartex" xmlns:cx3="http://schemas.microsoft.com/office/drawing/2016/5/9/chartex" xmlns:cx4="http://schemas.microsoft.com/office/drawing/2016/5/10/chartex" xmlns:cx5="http://schemas.microsoft.com/office/drawing/2016/5/11/chartex" xmlns:cx6="http://schemas.microsoft.com/office/drawing/2016/5/12/chartex" xmlns:cx7="http://schemas.microsoft.com/office/drawing/2016/5/13/chartex" xmlns:cx8="http://schemas.microsoft.com/office/drawing/2016/5/14/chartex" xmlns:mc="http://schemas.openxmlformats.org/markup-compatibility/2006" xmlns:aink="http://schemas.microsoft.com/office/drawing/2016/ink" xmlns:am3d="http://schemas.microsoft.com/office/drawing/2017/model3d" xmlns:o="urn:schemas-microsoft-com:office:office" xmlns:r="http://schemas.openxmlformats.org/officeDocument/2006/relationships" xmlns:m="http://schemas.openxmlformats.org/officeDocument/2006/math" xmlns:v="urn:schemas-microsoft-com:vml" xmlns:wp14="http://schemas.microsoft.com/office/word/2010/wordprocessingDrawing" xmlns:wp="http://schemas.openxmlformats.org/drawingml/2006/wordprocessingDrawing" xmlns:w10="urn:schemas-microsoft-com:office:word" xmlns:w="http://schemas.openxmlformats.org/wordprocessingml/2006/main" xmlns:w14="http://schemas.microsoft.com/office/word/2010/wordml" xmlns:w15="http://schemas.microsoft.com/office/word/2012/wordml" xmlns:w16cid="http://schemas.microsoft.com/office/word/2016/wordml/cid" xmlns:w16se="http://schemas.microsoft.com/office/word/2015/wordml/symex" xmlns:wpg="http://schemas.microsoft.com/office/word/2010/wordprocessingGroup" xmlns:wpi="http://schemas.microsoft.com/office/word/2010/wordprocessingInk" xmlns:wne="http://schemas.microsoft.com/office/word/2006/wordml" xmlns:wps="http://schemas.microsoft.com/office/word/2010/wordprocessingShape" mc:Ignorable="w14 w15 w16se w16cid wp14">
+  <w15:commentEx w15:paraId="5711FF23" w15:done="1"/>
+  <w15:commentEx w15:paraId="3F144A03" w15:paraIdParent="5711FF23" w15:done="1"/>
+  <w15:commentEx w15:paraId="74C8C45B" w15:done="0"/>
+  <w15:commentEx w15:paraId="0A80478B" w15:done="1"/>
+  <w15:commentEx w15:paraId="6ACFA89F" w15:paraIdParent="0A80478B" w15:done="1"/>
+</w15:commentsEx>
+</file>
+
+<file path=word/commentsIds.xml><?xml version="1.0" encoding="utf-8"?>
+<w16cid:commentsIds xmlns:wpc="http://schemas.microsoft.com/office/word/2010/wordprocessingCanvas" xmlns:cx="http://schemas.microsoft.com/office/drawing/2014/chartex" xmlns:cx1="http://schemas.microsoft.com/office/drawing/2015/9/8/chartex" xmlns:cx2="http://schemas.microsoft.com/office/drawing/2015/10/21/chartex" xmlns:cx3="http://schemas.microsoft.com/office/drawing/2016/5/9/chartex" xmlns:cx4="http://schemas.microsoft.com/office/drawing/2016/5/10/chartex" xmlns:cx5="http://schemas.microsoft.com/office/drawing/2016/5/11/chartex" xmlns:cx6="http://schemas.microsoft.com/office/drawing/2016/5/12/chartex" xmlns:cx7="http://schemas.microsoft.com/office/drawing/2016/5/13/chartex" xmlns:cx8="http://schemas.microsoft.com/office/drawing/2016/5/14/chartex" xmlns:mc="http://schemas.openxmlformats.org/markup-compatibility/2006" xmlns:aink="http://schemas.microsoft.com/office/drawing/2016/ink" xmlns:am3d="http://schemas.microsoft.com/office/drawing/2017/model3d" xmlns:o="urn:schemas-microsoft-com:office:office" xmlns:r="http://schemas.openxmlformats.org/officeDocument/2006/relationships" xmlns:m="http://schemas.openxmlformats.org/officeDocument/2006/math" xmlns:v="urn:schemas-microsoft-com:vml" xmlns:wp14="http://schemas.microsoft.com/office/word/2010/wordprocessingDrawing" xmlns:wp="http://schemas.openxmlformats.org/drawingml/2006/wordprocessingDrawing" xmlns:w10="urn:schemas-microsoft-com:office:word" xmlns:w="http://schemas.openxmlformats.org/wordprocessingml/2006/main" xmlns:w14="http://schemas.microsoft.com/office/word/2010/wordml" xmlns:w15="http://schemas.microsoft.com/office/word/2012/wordml" xmlns:w16cid="http://schemas.microsoft.com/office/word/2016/wordml/cid" xmlns:w16se="http://schemas.microsoft.com/office/word/2015/wordml/symex" xmlns:wpg="http://schemas.microsoft.com/office/word/2010/wordprocessingGroup" xmlns:wpi="http://schemas.microsoft.com/office/word/2010/wordprocessingInk" xmlns:wne="http://schemas.microsoft.com/office/word/2006/wordml" xmlns:wps="http://schemas.microsoft.com/office/word/2010/wordprocessingShape" mc:Ignorable="w14 w15 w16se w16cid wp14">
+  <w16cid:commentId w16cid:paraId="5711FF23" w16cid:durableId="1E707B5F"/>
+  <w16cid:commentId w16cid:paraId="3F144A03" w16cid:durableId="1E75F4CF"/>
+  <w16cid:commentId w16cid:paraId="74C8C45B" w16cid:durableId="1E7A04BC"/>
+  <w16cid:commentId w16cid:paraId="0A80478B" w16cid:durableId="1E707F65"/>
+  <w16cid:commentId w16cid:paraId="6ACFA89F" w16cid:durableId="1E75F4DC"/>
+</w16cid:commentsIds>
+</file>
+
 <file path=word/numbering.xml><?xml version="1.0" encoding="utf-8"?>
 <w:numbering xmlns:wpc="http://schemas.microsoft.com/office/word/2010/wordprocessingCanvas" xmlns:cx="http://schemas.microsoft.com/office/drawing/2014/chartex" xmlns:cx1="http://schemas.microsoft.com/office/drawing/2015/9/8/chartex" xmlns:cx2="http://schemas.microsoft.com/office/drawing/2015/10/21/chartex" xmlns:cx3="http://schemas.microsoft.com/office/drawing/2016/5/9/chartex" xmlns:cx4="http://schemas.microsoft.com/office/drawing/2016/5/10/chartex" xmlns:cx5="http://schemas.microsoft.com/office/drawing/2016/5/11/chartex" xmlns:cx6="http://schemas.microsoft.com/office/drawing/2016/5/12/chartex" xmlns:cx7="http://schemas.microsoft.com/office/drawing/2016/5/13/chartex" xmlns:cx8="http://schemas.microsoft.com/office/drawing/2016/5/14/chartex" xmlns:mc="http://schemas.openxmlformats.org/markup-compatibility/2006" xmlns:aink="http://schemas.microsoft.com/office/drawing/2016/ink" xmlns:am3d="http://schemas.microsoft.com/office/drawing/2017/model3d" xmlns:o="urn:schemas-microsoft-com:office:office" xmlns:r="http://schemas.openxmlformats.org/officeDocument/2006/relationships" xmlns:m="http://schemas.openxmlformats.org/officeDocument/2006/math" xmlns:v="urn:schemas-microsoft-com:vml" xmlns:wp14="http://schemas.microsoft.com/office/word/2010/wordprocessingDrawing" xmlns:wp="http://schemas.openxmlformats.org/drawingml/2006/wordprocessingDrawing" xmlns:w10="urn:schemas-microsoft-com:office:word" xmlns:w="http://schemas.openxmlformats.org/wordprocessingml/2006/main" xmlns:w14="http://schemas.microsoft.com/office/word/2010/wordml" xmlns:w15="http://schemas.microsoft.com/office/word/2012/wordml" xmlns:w16cid="http://schemas.microsoft.com/office/word/2016/wordml/cid" xmlns:w16se="http://schemas.microsoft.com/office/word/2015/wordml/symex" xmlns:wpg="http://schemas.microsoft.com/office/word/2010/wordprocessingGroup" xmlns:wpi="http://schemas.microsoft.com/office/word/2010/wordprocessingInk" xmlns:wne="http://schemas.microsoft.com/office/word/2006/wordml" xmlns:wps="http://schemas.microsoft.com/office/word/2010/wordprocessingShape" mc:Ignorable="w14 w15 w16se w16cid wp14">
   <w:abstractNum w:abstractNumId="0" w15:restartNumberingAfterBreak="0">
@@ -1034,6 +1227,17 @@
     <w:abstractNumId w:val="1"/>
   </w:num>
 </w:numbering>
+</file>
+
+<file path=word/people.xml><?xml version="1.0" encoding="utf-8"?>
+<w15:people xmlns:wpc="http://schemas.microsoft.com/office/word/2010/wordprocessingCanvas" xmlns:cx="http://schemas.microsoft.com/office/drawing/2014/chartex" xmlns:cx1="http://schemas.microsoft.com/office/drawing/2015/9/8/chartex" xmlns:cx2="http://schemas.microsoft.com/office/drawing/2015/10/21/chartex" xmlns:cx3="http://schemas.microsoft.com/office/drawing/2016/5/9/chartex" xmlns:cx4="http://schemas.microsoft.com/office/drawing/2016/5/10/chartex" xmlns:cx5="http://schemas.microsoft.com/office/drawing/2016/5/11/chartex" xmlns:cx6="http://schemas.microsoft.com/office/drawing/2016/5/12/chartex" xmlns:cx7="http://schemas.microsoft.com/office/drawing/2016/5/13/chartex" xmlns:cx8="http://schemas.microsoft.com/office/drawing/2016/5/14/chartex" xmlns:mc="http://schemas.openxmlformats.org/markup-compatibility/2006" xmlns:aink="http://schemas.microsoft.com/office/drawing/2016/ink" xmlns:am3d="http://schemas.microsoft.com/office/drawing/2017/model3d" xmlns:o="urn:schemas-microsoft-com:office:office" xmlns:r="http://schemas.openxmlformats.org/officeDocument/2006/relationships" xmlns:m="http://schemas.openxmlformats.org/officeDocument/2006/math" xmlns:v="urn:schemas-microsoft-com:vml" xmlns:wp14="http://schemas.microsoft.com/office/word/2010/wordprocessingDrawing" xmlns:wp="http://schemas.openxmlformats.org/drawingml/2006/wordprocessingDrawing" xmlns:w10="urn:schemas-microsoft-com:office:word" xmlns:w="http://schemas.openxmlformats.org/wordprocessingml/2006/main" xmlns:w14="http://schemas.microsoft.com/office/word/2010/wordml" xmlns:w15="http://schemas.microsoft.com/office/word/2012/wordml" xmlns:w16cid="http://schemas.microsoft.com/office/word/2016/wordml/cid" xmlns:w16se="http://schemas.microsoft.com/office/word/2015/wordml/symex" xmlns:wpg="http://schemas.microsoft.com/office/word/2010/wordprocessingGroup" xmlns:wpi="http://schemas.microsoft.com/office/word/2010/wordprocessingInk" xmlns:wne="http://schemas.microsoft.com/office/word/2006/wordml" xmlns:wps="http://schemas.microsoft.com/office/word/2010/wordprocessingShape" mc:Ignorable="w14 w15 w16se w16cid wp14">
+  <w15:person w15:author="Shanti Vellanki">
+    <w15:presenceInfo w15:providerId="AD" w15:userId="S-1-5-21-1923828319-384456191-1159422225-957803"/>
+  </w15:person>
+  <w15:person w15:author="Nitesh Murugesh">
+    <w15:presenceInfo w15:providerId="AD" w15:userId="S-1-5-21-1923828319-384456191-1159422225-150863"/>
+  </w15:person>
+</w15:people>
 </file>
 
 <file path=word/styles.xml><?xml version="1.0" encoding="utf-8"?>
@@ -1437,6 +1641,7 @@
   <w:style w:type="character" w:default="1" w:styleId="DefaultParagraphFont">
     <w:name w:val="Default Paragraph Font"/>
     <w:uiPriority w:val="1"/>
+    <w:semiHidden/>
     <w:unhideWhenUsed/>
   </w:style>
   <w:style w:type="table" w:default="1" w:styleId="TableNormal">
@@ -1470,6 +1675,104 @@
       <w:ind w:left="720"/>
       <w:contextualSpacing/>
     </w:pPr>
+  </w:style>
+  <w:style w:type="character" w:styleId="CommentReference">
+    <w:name w:val="annotation reference"/>
+    <w:basedOn w:val="DefaultParagraphFont"/>
+    <w:uiPriority w:val="99"/>
+    <w:semiHidden/>
+    <w:unhideWhenUsed/>
+    <w:rsid w:val="00F307F1"/>
+    <w:rPr>
+      <w:sz w:val="16"/>
+      <w:szCs w:val="16"/>
+    </w:rPr>
+  </w:style>
+  <w:style w:type="paragraph" w:styleId="CommentText">
+    <w:name w:val="annotation text"/>
+    <w:basedOn w:val="Normal"/>
+    <w:link w:val="CommentTextChar"/>
+    <w:uiPriority w:val="99"/>
+    <w:semiHidden/>
+    <w:unhideWhenUsed/>
+    <w:rsid w:val="00F307F1"/>
+    <w:pPr>
+      <w:spacing w:line="240" w:lineRule="auto"/>
+    </w:pPr>
+    <w:rPr>
+      <w:sz w:val="20"/>
+      <w:szCs w:val="20"/>
+    </w:rPr>
+  </w:style>
+  <w:style w:type="character" w:customStyle="1" w:styleId="CommentTextChar">
+    <w:name w:val="Comment Text Char"/>
+    <w:basedOn w:val="DefaultParagraphFont"/>
+    <w:link w:val="CommentText"/>
+    <w:uiPriority w:val="99"/>
+    <w:semiHidden/>
+    <w:rsid w:val="00F307F1"/>
+    <w:rPr>
+      <w:sz w:val="20"/>
+      <w:szCs w:val="20"/>
+    </w:rPr>
+  </w:style>
+  <w:style w:type="paragraph" w:styleId="CommentSubject">
+    <w:name w:val="annotation subject"/>
+    <w:basedOn w:val="CommentText"/>
+    <w:next w:val="CommentText"/>
+    <w:link w:val="CommentSubjectChar"/>
+    <w:uiPriority w:val="99"/>
+    <w:semiHidden/>
+    <w:unhideWhenUsed/>
+    <w:rsid w:val="00F307F1"/>
+    <w:rPr>
+      <w:b/>
+      <w:bCs/>
+    </w:rPr>
+  </w:style>
+  <w:style w:type="character" w:customStyle="1" w:styleId="CommentSubjectChar">
+    <w:name w:val="Comment Subject Char"/>
+    <w:basedOn w:val="CommentTextChar"/>
+    <w:link w:val="CommentSubject"/>
+    <w:uiPriority w:val="99"/>
+    <w:semiHidden/>
+    <w:rsid w:val="00F307F1"/>
+    <w:rPr>
+      <w:b/>
+      <w:bCs/>
+      <w:sz w:val="20"/>
+      <w:szCs w:val="20"/>
+    </w:rPr>
+  </w:style>
+  <w:style w:type="paragraph" w:styleId="BalloonText">
+    <w:name w:val="Balloon Text"/>
+    <w:basedOn w:val="Normal"/>
+    <w:link w:val="BalloonTextChar"/>
+    <w:uiPriority w:val="99"/>
+    <w:semiHidden/>
+    <w:unhideWhenUsed/>
+    <w:rsid w:val="00F307F1"/>
+    <w:pPr>
+      <w:spacing w:after="0" w:line="240" w:lineRule="auto"/>
+    </w:pPr>
+    <w:rPr>
+      <w:rFonts w:ascii="Segoe UI" w:hAnsi="Segoe UI" w:cs="Segoe UI"/>
+      <w:sz w:val="18"/>
+      <w:szCs w:val="18"/>
+    </w:rPr>
+  </w:style>
+  <w:style w:type="character" w:customStyle="1" w:styleId="BalloonTextChar">
+    <w:name w:val="Balloon Text Char"/>
+    <w:basedOn w:val="DefaultParagraphFont"/>
+    <w:link w:val="BalloonText"/>
+    <w:uiPriority w:val="99"/>
+    <w:semiHidden/>
+    <w:rsid w:val="00F307F1"/>
+    <w:rPr>
+      <w:rFonts w:ascii="Segoe UI" w:hAnsi="Segoe UI" w:cs="Segoe UI"/>
+      <w:sz w:val="18"/>
+      <w:szCs w:val="18"/>
+    </w:rPr>
   </w:style>
 </w:styles>
 </file>

</xml_diff>